<commit_message>
added details to GDD
</commit_message>
<xml_diff>
--- a/FlickerGDD.docx
+++ b/FlickerGDD.docx
@@ -3,15 +3,620 @@
 <w:document xmlns:wpc="http://schemas.microsoft.com/office/word/2010/wordprocessingCanvas" xmlns:cx="http://schemas.microsoft.com/office/drawing/2014/chartex" xmlns:cx1="http://schemas.microsoft.com/office/drawing/2015/9/8/chartex" xmlns:mc="http://schemas.openxmlformats.org/markup-compatibility/2006" xmlns:o="urn:schemas-microsoft-com:office:office" xmlns:r="http://schemas.openxmlformats.org/officeDocument/2006/relationships" xmlns:m="http://schemas.openxmlformats.org/officeDocument/2006/math" xmlns:v="urn:schemas-microsoft-com:vml" xmlns:wp14="http://schemas.microsoft.com/office/word/2010/wordprocessingDrawing" xmlns:wp="http://schemas.openxmlformats.org/drawingml/2006/wordprocessingDrawing" xmlns:w10="urn:schemas-microsoft-com:office:word" xmlns:w="http://schemas.openxmlformats.org/wordprocessingml/2006/main" xmlns:w14="http://schemas.microsoft.com/office/word/2010/wordml" xmlns:w15="http://schemas.microsoft.com/office/word/2012/wordml" xmlns:w16se="http://schemas.microsoft.com/office/word/2015/wordml/symex" xmlns:wpg="http://schemas.microsoft.com/office/word/2010/wordprocessingGroup" xmlns:wpi="http://schemas.microsoft.com/office/word/2010/wordprocessingInk" xmlns:wne="http://schemas.microsoft.com/office/word/2006/wordml" xmlns:wps="http://schemas.microsoft.com/office/word/2010/wordprocessingShape" mc:Ignorable="w14 w15 w16se wp14">
   <w:body>
     <w:p>
+      <w:pPr>
+        <w:rPr>
+          <w:b/>
+        </w:rPr>
+      </w:pPr>
       <w:r>
+        <w:rPr>
+          <w:b/>
+        </w:rPr>
         <w:t>FLICKER – INITIAL GDD</w:t>
       </w:r>
     </w:p>
     <w:p/>
     <w:p>
+      <w:pPr>
+        <w:rPr>
+          <w:b/>
+        </w:rPr>
+      </w:pPr>
+      <w:r>
+        <w:rPr>
+          <w:b/>
+        </w:rPr>
+        <w:t>Core Elements</w:t>
+      </w:r>
+    </w:p>
+    <w:p>
+      <w:pPr>
+        <w:pStyle w:val="ListParagraph"/>
+        <w:numPr>
+          <w:ilvl w:val="0"/>
+          <w:numId w:val="39"/>
+        </w:numPr>
+      </w:pPr>
+      <w:r>
+        <w:t>Fast, fluid, involved movement</w:t>
+      </w:r>
+    </w:p>
+    <w:p>
+      <w:pPr>
+        <w:pStyle w:val="ListParagraph"/>
+        <w:numPr>
+          <w:ilvl w:val="0"/>
+          <w:numId w:val="39"/>
+        </w:numPr>
+      </w:pPr>
+      <w:r>
+        <w:t>Emphasis on speed &amp; momentum</w:t>
+      </w:r>
+    </w:p>
+    <w:p>
+      <w:pPr>
+        <w:pStyle w:val="ListParagraph"/>
+        <w:numPr>
+          <w:ilvl w:val="0"/>
+          <w:numId w:val="39"/>
+        </w:numPr>
+      </w:pPr>
+      <w:r>
+        <w:t>Light-based mechanics/themes</w:t>
+      </w:r>
+    </w:p>
+    <w:p>
+      <w:pPr>
+        <w:pStyle w:val="ListParagraph"/>
+        <w:numPr>
+          <w:ilvl w:val="0"/>
+          <w:numId w:val="39"/>
+        </w:numPr>
+      </w:pPr>
+      <w:r>
+        <w:t>Interact with world through “light-knife”</w:t>
+      </w:r>
+    </w:p>
+    <w:p/>
+    <w:p>
+      <w:r>
+        <w:t>Light Gameplay</w:t>
+      </w:r>
+    </w:p>
+    <w:p>
+      <w:pPr>
+        <w:pStyle w:val="ListParagraph"/>
+        <w:numPr>
+          <w:ilvl w:val="0"/>
+          <w:numId w:val="43"/>
+        </w:numPr>
+      </w:pPr>
+      <w:r>
+        <w:t>Power comes from sun?</w:t>
+      </w:r>
+    </w:p>
+    <w:p>
+      <w:pPr>
+        <w:pStyle w:val="ListParagraph"/>
+        <w:numPr>
+          <w:ilvl w:val="1"/>
+          <w:numId w:val="43"/>
+        </w:numPr>
+      </w:pPr>
+      <w:r>
+        <w:t>Lose all abilities except basic movement when in shadow</w:t>
+      </w:r>
+    </w:p>
+    <w:p>
+      <w:pPr>
+        <w:pStyle w:val="ListParagraph"/>
+        <w:numPr>
+          <w:ilvl w:val="1"/>
+          <w:numId w:val="43"/>
+        </w:numPr>
+      </w:pPr>
+      <w:r>
+        <w:t>Can’t easily throw knife through shadows</w:t>
+      </w:r>
+      <w:r>
+        <w:t>?</w:t>
+      </w:r>
+    </w:p>
+    <w:p>
+      <w:pPr>
+        <w:pStyle w:val="ListParagraph"/>
+        <w:numPr>
+          <w:ilvl w:val="1"/>
+          <w:numId w:val="43"/>
+        </w:numPr>
+      </w:pPr>
+      <w:r>
+        <w:t>Knife could instantly return, or lose all momentum and player must retrieve it manually?</w:t>
+      </w:r>
+    </w:p>
+    <w:p>
+      <w:pPr>
+        <w:pStyle w:val="ListParagraph"/>
+        <w:numPr>
+          <w:ilvl w:val="1"/>
+          <w:numId w:val="43"/>
+        </w:numPr>
+      </w:pPr>
+      <w:r>
+        <w:t>Gravity switching required to illuminate shadowed areas?</w:t>
+      </w:r>
+    </w:p>
+    <w:p>
+      <w:pPr>
+        <w:pStyle w:val="ListParagraph"/>
+        <w:numPr>
+          <w:ilvl w:val="1"/>
+          <w:numId w:val="43"/>
+        </w:numPr>
+      </w:pPr>
+      <w:r>
+        <w:t>Or: Player cannot leave lit areas, but knife can</w:t>
+      </w:r>
       <w:bookmarkStart w:id="0" w:name="_GoBack"/>
       <w:bookmarkEnd w:id="0"/>
     </w:p>
+    <w:p>
+      <w:pPr>
+        <w:pStyle w:val="ListParagraph"/>
+        <w:numPr>
+          <w:ilvl w:val="0"/>
+          <w:numId w:val="43"/>
+        </w:numPr>
+      </w:pPr>
+      <w:r>
+        <w:t>Knife acts as light when thrown</w:t>
+      </w:r>
+    </w:p>
+    <w:p>
+      <w:pPr>
+        <w:pStyle w:val="ListParagraph"/>
+        <w:numPr>
+          <w:ilvl w:val="0"/>
+          <w:numId w:val="43"/>
+        </w:numPr>
+      </w:pPr>
+      <w:r>
+        <w:t>Light-knife interacts semi-realistically with transparent/mirrored surfaces</w:t>
+      </w:r>
+    </w:p>
+    <w:p>
+      <w:pPr>
+        <w:pStyle w:val="ListParagraph"/>
+        <w:numPr>
+          <w:ilvl w:val="1"/>
+          <w:numId w:val="43"/>
+        </w:numPr>
+      </w:pPr>
+      <w:r>
+        <w:t>Knife passes through glass surfaces while player cannot</w:t>
+      </w:r>
+    </w:p>
+    <w:p>
+      <w:pPr>
+        <w:pStyle w:val="ListParagraph"/>
+        <w:numPr>
+          <w:ilvl w:val="1"/>
+          <w:numId w:val="43"/>
+        </w:numPr>
+      </w:pPr>
+      <w:r>
+        <w:t>‘fibre-optic’ style cables can transport knife around curves etc.</w:t>
+      </w:r>
+    </w:p>
+    <w:p/>
+    <w:p>
+      <w:pPr>
+        <w:rPr>
+          <w:b/>
+        </w:rPr>
+      </w:pPr>
+      <w:r>
+        <w:rPr>
+          <w:b/>
+        </w:rPr>
+        <w:t>Basic Gameplay Details</w:t>
+      </w:r>
+    </w:p>
+    <w:p>
+      <w:r>
+        <w:t>Controls</w:t>
+      </w:r>
+    </w:p>
+    <w:p>
+      <w:pPr>
+        <w:pStyle w:val="ListParagraph"/>
+        <w:numPr>
+          <w:ilvl w:val="0"/>
+          <w:numId w:val="41"/>
+        </w:numPr>
+      </w:pPr>
+      <w:r>
+        <w:t>First-person</w:t>
+      </w:r>
+    </w:p>
+    <w:p>
+      <w:pPr>
+        <w:pStyle w:val="ListParagraph"/>
+        <w:numPr>
+          <w:ilvl w:val="0"/>
+          <w:numId w:val="41"/>
+        </w:numPr>
+      </w:pPr>
+      <w:r>
+        <w:t xml:space="preserve">Standard WASD movement + Jump </w:t>
+      </w:r>
+    </w:p>
+    <w:p>
+      <w:pPr>
+        <w:pStyle w:val="ListParagraph"/>
+        <w:numPr>
+          <w:ilvl w:val="0"/>
+          <w:numId w:val="41"/>
+        </w:numPr>
+      </w:pPr>
+      <w:r>
+        <w:t>Sprint optional</w:t>
+      </w:r>
+    </w:p>
+    <w:p>
+      <w:pPr>
+        <w:pStyle w:val="ListParagraph"/>
+        <w:numPr>
+          <w:ilvl w:val="0"/>
+          <w:numId w:val="41"/>
+        </w:numPr>
+      </w:pPr>
+      <w:r>
+        <w:t>LMB throws ‘default’ knife</w:t>
+      </w:r>
+    </w:p>
+    <w:p>
+      <w:pPr>
+        <w:pStyle w:val="ListParagraph"/>
+        <w:numPr>
+          <w:ilvl w:val="0"/>
+          <w:numId w:val="41"/>
+        </w:numPr>
+      </w:pPr>
+      <w:r>
+        <w:t>RMB returns default knife if thrown, else throws ‘bouncy’ knife</w:t>
+      </w:r>
+    </w:p>
+    <w:p>
+      <w:r>
+        <w:t>Basic Movement &amp; Momentum</w:t>
+      </w:r>
+    </w:p>
+    <w:p>
+      <w:pPr>
+        <w:pStyle w:val="ListParagraph"/>
+        <w:numPr>
+          <w:ilvl w:val="0"/>
+          <w:numId w:val="41"/>
+        </w:numPr>
+      </w:pPr>
+      <w:r>
+        <w:t>Player control must be responsive but take into account velocity &amp; momentum.</w:t>
+      </w:r>
+    </w:p>
+    <w:p>
+      <w:pPr>
+        <w:pStyle w:val="ListParagraph"/>
+        <w:numPr>
+          <w:ilvl w:val="0"/>
+          <w:numId w:val="41"/>
+        </w:numPr>
+      </w:pPr>
+      <w:r>
+        <w:t>Air movement must follow momentum by default but still allow corrections/adjustment</w:t>
+      </w:r>
+    </w:p>
+    <w:p>
+      <w:pPr>
+        <w:pStyle w:val="ListParagraph"/>
+        <w:numPr>
+          <w:ilvl w:val="0"/>
+          <w:numId w:val="41"/>
+        </w:numPr>
+      </w:pPr>
+      <w:r>
+        <w:t>Sprinting downhill allows player to pick up momentum – uphill slows player (although less than downhill gains)</w:t>
+      </w:r>
+    </w:p>
+    <w:p>
+      <w:pPr>
+        <w:pStyle w:val="ListParagraph"/>
+        <w:numPr>
+          <w:ilvl w:val="0"/>
+          <w:numId w:val="41"/>
+        </w:numPr>
+      </w:pPr>
+      <w:r>
+        <w:t>By sprinting downhill and jumping/using knife movement uphill player can gain and keep speed and momentum – allows skilful players to move quickly over long distances.</w:t>
+      </w:r>
+    </w:p>
+    <w:p>
+      <w:pPr>
+        <w:pStyle w:val="ListParagraph"/>
+        <w:numPr>
+          <w:ilvl w:val="0"/>
+          <w:numId w:val="41"/>
+        </w:numPr>
+      </w:pPr>
+      <w:r>
+        <w:t xml:space="preserve">Similarities to 2D phone games involving using downhill slopes to gain momentum </w:t>
+      </w:r>
+    </w:p>
+    <w:p>
+      <w:r>
+        <w:t>Knife Basics &amp; Interactions</w:t>
+      </w:r>
+    </w:p>
+    <w:p>
+      <w:pPr>
+        <w:pStyle w:val="ListParagraph"/>
+        <w:numPr>
+          <w:ilvl w:val="0"/>
+          <w:numId w:val="42"/>
+        </w:numPr>
+      </w:pPr>
+      <w:r>
+        <w:t xml:space="preserve">Left click will throw a </w:t>
+      </w:r>
+      <w:r>
+        <w:t>‘</w:t>
+      </w:r>
+      <w:r>
+        <w:t>default</w:t>
+      </w:r>
+      <w:r>
+        <w:t>’</w:t>
+      </w:r>
+      <w:r>
+        <w:t xml:space="preserve"> knife</w:t>
+      </w:r>
+    </w:p>
+    <w:p>
+      <w:pPr>
+        <w:pStyle w:val="ListParagraph"/>
+        <w:numPr>
+          <w:ilvl w:val="0"/>
+          <w:numId w:val="42"/>
+        </w:numPr>
+      </w:pPr>
+      <w:r>
+        <w:t>Right click throws ‘alternate’ knife – currently the bouncing knife</w:t>
+      </w:r>
+    </w:p>
+    <w:p>
+      <w:pPr>
+        <w:pStyle w:val="ListParagraph"/>
+        <w:numPr>
+          <w:ilvl w:val="0"/>
+          <w:numId w:val="42"/>
+        </w:numPr>
+      </w:pPr>
+      <w:r>
+        <w:t>Knives travel very fast – allows for accuracy at a distance and just feels better. Nobody wants a sluggish knife.</w:t>
+      </w:r>
+    </w:p>
+    <w:p>
+      <w:pPr>
+        <w:pStyle w:val="ListParagraph"/>
+        <w:numPr>
+          <w:ilvl w:val="0"/>
+          <w:numId w:val="42"/>
+        </w:numPr>
+      </w:pPr>
+      <w:r>
+        <w:t xml:space="preserve">Default knife travels for set time before automatically returning – </w:t>
+      </w:r>
+      <w:r>
+        <w:t>limits range of player interaction</w:t>
+      </w:r>
+    </w:p>
+    <w:p>
+      <w:pPr>
+        <w:pStyle w:val="ListParagraph"/>
+        <w:numPr>
+          <w:ilvl w:val="0"/>
+          <w:numId w:val="42"/>
+        </w:numPr>
+      </w:pPr>
+      <w:r>
+        <w:t>Default knife will stick into most surfaces on contact and remain indefinitely (may need range/time limit on this)</w:t>
+      </w:r>
+    </w:p>
+    <w:p>
+      <w:pPr>
+        <w:pStyle w:val="ListParagraph"/>
+        <w:numPr>
+          <w:ilvl w:val="0"/>
+          <w:numId w:val="42"/>
+        </w:numPr>
+      </w:pPr>
+      <w:r>
+        <w:t>LMB while a knife is stuck in a surface will warp the player to the knife’s position</w:t>
+      </w:r>
+    </w:p>
+    <w:p>
+      <w:pPr>
+        <w:pStyle w:val="ListParagraph"/>
+        <w:numPr>
+          <w:ilvl w:val="0"/>
+          <w:numId w:val="42"/>
+        </w:numPr>
+      </w:pPr>
+      <w:r>
+        <w:t>Bouncy knife travels a short distance before warping the player to its position</w:t>
+      </w:r>
+    </w:p>
+    <w:p>
+      <w:pPr>
+        <w:pStyle w:val="ListParagraph"/>
+        <w:numPr>
+          <w:ilvl w:val="0"/>
+          <w:numId w:val="42"/>
+        </w:numPr>
+      </w:pPr>
+      <w:r>
+        <w:t>If bouncy knife collides with a surface it will reflect and extend the timer before triggering the warp</w:t>
+      </w:r>
+    </w:p>
+    <w:p/>
+    <w:p>
+      <w:pPr>
+        <w:rPr>
+          <w:b/>
+        </w:rPr>
+      </w:pPr>
+      <w:r>
+        <w:rPr>
+          <w:b/>
+        </w:rPr>
+        <w:t>Environment</w:t>
+      </w:r>
+    </w:p>
+    <w:p>
+      <w:pPr>
+        <w:pStyle w:val="ListParagraph"/>
+        <w:numPr>
+          <w:ilvl w:val="0"/>
+          <w:numId w:val="40"/>
+        </w:numPr>
+      </w:pPr>
+      <w:r>
+        <w:t>Mix of sharp/angular surfaces and smooth, rolling landscapes</w:t>
+      </w:r>
+    </w:p>
+    <w:p>
+      <w:pPr>
+        <w:pStyle w:val="ListParagraph"/>
+        <w:numPr>
+          <w:ilvl w:val="0"/>
+          <w:numId w:val="40"/>
+        </w:numPr>
+      </w:pPr>
+      <w:r>
+        <w:t>Angular surfaces allow simpler ricochet/bounce prediction</w:t>
+      </w:r>
+    </w:p>
+    <w:p>
+      <w:pPr>
+        <w:pStyle w:val="ListParagraph"/>
+        <w:numPr>
+          <w:ilvl w:val="0"/>
+          <w:numId w:val="40"/>
+        </w:numPr>
+      </w:pPr>
+      <w:r>
+        <w:t>Smooth/curved landscapes enable momentum conservation</w:t>
+      </w:r>
+    </w:p>
+    <w:p>
+      <w:pPr>
+        <w:pStyle w:val="ListParagraph"/>
+        <w:numPr>
+          <w:ilvl w:val="0"/>
+          <w:numId w:val="40"/>
+        </w:numPr>
+      </w:pPr>
+      <w:r>
+        <w:t>Environment designed to encourage &amp; facilitate creative use of player movement mechanics</w:t>
+      </w:r>
+    </w:p>
+    <w:p>
+      <w:pPr>
+        <w:pStyle w:val="ListParagraph"/>
+        <w:numPr>
+          <w:ilvl w:val="0"/>
+          <w:numId w:val="0"/>
+        </w:numPr>
+        <w:ind w:left="720"/>
+      </w:pPr>
+    </w:p>
+    <w:p>
+      <w:pPr>
+        <w:pStyle w:val="ListParagraph"/>
+        <w:numPr>
+          <w:ilvl w:val="0"/>
+          <w:numId w:val="40"/>
+        </w:numPr>
+      </w:pPr>
+      <w:r>
+        <w:t>Surfaces can be shiny/glossy or matte to distinguish knife behaviour</w:t>
+      </w:r>
+    </w:p>
+    <w:p>
+      <w:pPr>
+        <w:pStyle w:val="ListParagraph"/>
+        <w:numPr>
+          <w:ilvl w:val="0"/>
+          <w:numId w:val="40"/>
+        </w:numPr>
+      </w:pPr>
+      <w:r>
+        <w:t>Shiny surfaces always reflect knife</w:t>
+      </w:r>
+    </w:p>
+    <w:p>
+      <w:pPr>
+        <w:pStyle w:val="ListParagraph"/>
+        <w:numPr>
+          <w:ilvl w:val="0"/>
+          <w:numId w:val="40"/>
+        </w:numPr>
+      </w:pPr>
+      <w:r>
+        <w:t xml:space="preserve">Matte surfaces do not reflect knife (possible exception for </w:t>
+      </w:r>
+      <w:r>
+        <w:t>bouncing knife</w:t>
+      </w:r>
+      <w:r>
+        <w:t>)</w:t>
+      </w:r>
+    </w:p>
+    <w:p>
+      <w:pPr>
+        <w:pStyle w:val="ListParagraph"/>
+        <w:numPr>
+          <w:ilvl w:val="0"/>
+          <w:numId w:val="0"/>
+        </w:numPr>
+        <w:ind w:left="720"/>
+      </w:pPr>
+    </w:p>
+    <w:p>
+      <w:pPr>
+        <w:pStyle w:val="ListParagraph"/>
+        <w:numPr>
+          <w:ilvl w:val="0"/>
+          <w:numId w:val="40"/>
+        </w:numPr>
+      </w:pPr>
+      <w:r>
+        <w:t>A lot of glass elements in environment</w:t>
+      </w:r>
+    </w:p>
+    <w:p>
+      <w:pPr>
+        <w:pStyle w:val="ListParagraph"/>
+        <w:numPr>
+          <w:ilvl w:val="0"/>
+          <w:numId w:val="40"/>
+        </w:numPr>
+      </w:pPr>
+      <w:r>
+        <w:t>Possible inclusion of mirrors</w:t>
+      </w:r>
+    </w:p>
+    <w:p/>
     <w:sectPr>
       <w:footerReference w:type="default" r:id="rId7"/>
       <w:pgSz w:w="11907" w:h="16840" w:code="9"/>
@@ -145,7 +750,7 @@
         <w:b/>
         <w:noProof/>
       </w:rPr>
-      <w:t>1</w:t>
+      <w:t>2</w:t>
     </w:r>
     <w:r>
       <w:rPr>
@@ -365,6 +970,119 @@
     </w:lvl>
   </w:abstractNum>
   <w:abstractNum w:abstractNumId="10" w15:restartNumberingAfterBreak="0">
+    <w:nsid w:val="015C5EC3"/>
+    <w:multiLevelType w:val="hybridMultilevel"/>
+    <w:tmpl w:val="6D34EFCA"/>
+    <w:lvl w:ilvl="0" w:tplc="14090001">
+      <w:start w:val="1"/>
+      <w:numFmt w:val="bullet"/>
+      <w:lvlText w:val=""/>
+      <w:lvlJc w:val="left"/>
+      <w:pPr>
+        <w:ind w:left="720" w:hanging="360"/>
+      </w:pPr>
+      <w:rPr>
+        <w:rFonts w:ascii="Symbol" w:hAnsi="Symbol" w:hint="default"/>
+      </w:rPr>
+    </w:lvl>
+    <w:lvl w:ilvl="1" w:tplc="14090003" w:tentative="1">
+      <w:start w:val="1"/>
+      <w:numFmt w:val="bullet"/>
+      <w:lvlText w:val="o"/>
+      <w:lvlJc w:val="left"/>
+      <w:pPr>
+        <w:ind w:left="1440" w:hanging="360"/>
+      </w:pPr>
+      <w:rPr>
+        <w:rFonts w:ascii="Courier New" w:hAnsi="Courier New" w:cs="Courier New" w:hint="default"/>
+      </w:rPr>
+    </w:lvl>
+    <w:lvl w:ilvl="2" w:tplc="14090005" w:tentative="1">
+      <w:start w:val="1"/>
+      <w:numFmt w:val="bullet"/>
+      <w:lvlText w:val=""/>
+      <w:lvlJc w:val="left"/>
+      <w:pPr>
+        <w:ind w:left="2160" w:hanging="360"/>
+      </w:pPr>
+      <w:rPr>
+        <w:rFonts w:ascii="Wingdings" w:hAnsi="Wingdings" w:hint="default"/>
+      </w:rPr>
+    </w:lvl>
+    <w:lvl w:ilvl="3" w:tplc="14090001" w:tentative="1">
+      <w:start w:val="1"/>
+      <w:numFmt w:val="bullet"/>
+      <w:lvlText w:val=""/>
+      <w:lvlJc w:val="left"/>
+      <w:pPr>
+        <w:ind w:left="2880" w:hanging="360"/>
+      </w:pPr>
+      <w:rPr>
+        <w:rFonts w:ascii="Symbol" w:hAnsi="Symbol" w:hint="default"/>
+      </w:rPr>
+    </w:lvl>
+    <w:lvl w:ilvl="4" w:tplc="14090003" w:tentative="1">
+      <w:start w:val="1"/>
+      <w:numFmt w:val="bullet"/>
+      <w:lvlText w:val="o"/>
+      <w:lvlJc w:val="left"/>
+      <w:pPr>
+        <w:ind w:left="3600" w:hanging="360"/>
+      </w:pPr>
+      <w:rPr>
+        <w:rFonts w:ascii="Courier New" w:hAnsi="Courier New" w:cs="Courier New" w:hint="default"/>
+      </w:rPr>
+    </w:lvl>
+    <w:lvl w:ilvl="5" w:tplc="14090005" w:tentative="1">
+      <w:start w:val="1"/>
+      <w:numFmt w:val="bullet"/>
+      <w:lvlText w:val=""/>
+      <w:lvlJc w:val="left"/>
+      <w:pPr>
+        <w:ind w:left="4320" w:hanging="360"/>
+      </w:pPr>
+      <w:rPr>
+        <w:rFonts w:ascii="Wingdings" w:hAnsi="Wingdings" w:hint="default"/>
+      </w:rPr>
+    </w:lvl>
+    <w:lvl w:ilvl="6" w:tplc="14090001" w:tentative="1">
+      <w:start w:val="1"/>
+      <w:numFmt w:val="bullet"/>
+      <w:lvlText w:val=""/>
+      <w:lvlJc w:val="left"/>
+      <w:pPr>
+        <w:ind w:left="5040" w:hanging="360"/>
+      </w:pPr>
+      <w:rPr>
+        <w:rFonts w:ascii="Symbol" w:hAnsi="Symbol" w:hint="default"/>
+      </w:rPr>
+    </w:lvl>
+    <w:lvl w:ilvl="7" w:tplc="14090003" w:tentative="1">
+      <w:start w:val="1"/>
+      <w:numFmt w:val="bullet"/>
+      <w:lvlText w:val="o"/>
+      <w:lvlJc w:val="left"/>
+      <w:pPr>
+        <w:ind w:left="5760" w:hanging="360"/>
+      </w:pPr>
+      <w:rPr>
+        <w:rFonts w:ascii="Courier New" w:hAnsi="Courier New" w:cs="Courier New" w:hint="default"/>
+      </w:rPr>
+    </w:lvl>
+    <w:lvl w:ilvl="8" w:tplc="14090005" w:tentative="1">
+      <w:start w:val="1"/>
+      <w:numFmt w:val="bullet"/>
+      <w:lvlText w:val=""/>
+      <w:lvlJc w:val="left"/>
+      <w:pPr>
+        <w:ind w:left="6480" w:hanging="360"/>
+      </w:pPr>
+      <w:rPr>
+        <w:rFonts w:ascii="Wingdings" w:hAnsi="Wingdings" w:hint="default"/>
+      </w:rPr>
+    </w:lvl>
+  </w:abstractNum>
+  <w:abstractNum w:abstractNumId="11" w15:restartNumberingAfterBreak="0">
     <w:nsid w:val="03092465"/>
     <w:multiLevelType w:val="hybridMultilevel"/>
     <w:tmpl w:val="53BA6272"/>
@@ -480,7 +1198,7 @@
       </w:pPr>
     </w:lvl>
   </w:abstractNum>
-  <w:abstractNum w:abstractNumId="11" w15:restartNumberingAfterBreak="0">
+  <w:abstractNum w:abstractNumId="12" w15:restartNumberingAfterBreak="0">
     <w:nsid w:val="0563595C"/>
     <w:multiLevelType w:val="hybridMultilevel"/>
     <w:tmpl w:val="EB76ABD2"/>
@@ -593,7 +1311,7 @@
       </w:rPr>
     </w:lvl>
   </w:abstractNum>
-  <w:abstractNum w:abstractNumId="12" w15:restartNumberingAfterBreak="0">
+  <w:abstractNum w:abstractNumId="13" w15:restartNumberingAfterBreak="0">
     <w:nsid w:val="066E59EE"/>
     <w:multiLevelType w:val="multilevel"/>
     <w:tmpl w:val="16C25796"/>
@@ -733,7 +1451,7 @@
       </w:rPr>
     </w:lvl>
   </w:abstractNum>
-  <w:abstractNum w:abstractNumId="13" w15:restartNumberingAfterBreak="0">
+  <w:abstractNum w:abstractNumId="14" w15:restartNumberingAfterBreak="0">
     <w:nsid w:val="0E952400"/>
     <w:multiLevelType w:val="hybridMultilevel"/>
     <w:tmpl w:val="7B18C9CA"/>
@@ -846,7 +1564,233 @@
       </w:rPr>
     </w:lvl>
   </w:abstractNum>
-  <w:abstractNum w:abstractNumId="14" w15:restartNumberingAfterBreak="0">
+  <w:abstractNum w:abstractNumId="15" w15:restartNumberingAfterBreak="0">
+    <w:nsid w:val="10745F34"/>
+    <w:multiLevelType w:val="hybridMultilevel"/>
+    <w:tmpl w:val="31667468"/>
+    <w:lvl w:ilvl="0" w:tplc="14090001">
+      <w:start w:val="1"/>
+      <w:numFmt w:val="bullet"/>
+      <w:lvlText w:val=""/>
+      <w:lvlJc w:val="left"/>
+      <w:pPr>
+        <w:ind w:left="720" w:hanging="360"/>
+      </w:pPr>
+      <w:rPr>
+        <w:rFonts w:ascii="Symbol" w:hAnsi="Symbol" w:hint="default"/>
+      </w:rPr>
+    </w:lvl>
+    <w:lvl w:ilvl="1" w:tplc="14090003" w:tentative="1">
+      <w:start w:val="1"/>
+      <w:numFmt w:val="bullet"/>
+      <w:lvlText w:val="o"/>
+      <w:lvlJc w:val="left"/>
+      <w:pPr>
+        <w:ind w:left="1440" w:hanging="360"/>
+      </w:pPr>
+      <w:rPr>
+        <w:rFonts w:ascii="Courier New" w:hAnsi="Courier New" w:cs="Courier New" w:hint="default"/>
+      </w:rPr>
+    </w:lvl>
+    <w:lvl w:ilvl="2" w:tplc="14090005" w:tentative="1">
+      <w:start w:val="1"/>
+      <w:numFmt w:val="bullet"/>
+      <w:lvlText w:val=""/>
+      <w:lvlJc w:val="left"/>
+      <w:pPr>
+        <w:ind w:left="2160" w:hanging="360"/>
+      </w:pPr>
+      <w:rPr>
+        <w:rFonts w:ascii="Wingdings" w:hAnsi="Wingdings" w:hint="default"/>
+      </w:rPr>
+    </w:lvl>
+    <w:lvl w:ilvl="3" w:tplc="14090001" w:tentative="1">
+      <w:start w:val="1"/>
+      <w:numFmt w:val="bullet"/>
+      <w:lvlText w:val=""/>
+      <w:lvlJc w:val="left"/>
+      <w:pPr>
+        <w:ind w:left="2880" w:hanging="360"/>
+      </w:pPr>
+      <w:rPr>
+        <w:rFonts w:ascii="Symbol" w:hAnsi="Symbol" w:hint="default"/>
+      </w:rPr>
+    </w:lvl>
+    <w:lvl w:ilvl="4" w:tplc="14090003" w:tentative="1">
+      <w:start w:val="1"/>
+      <w:numFmt w:val="bullet"/>
+      <w:lvlText w:val="o"/>
+      <w:lvlJc w:val="left"/>
+      <w:pPr>
+        <w:ind w:left="3600" w:hanging="360"/>
+      </w:pPr>
+      <w:rPr>
+        <w:rFonts w:ascii="Courier New" w:hAnsi="Courier New" w:cs="Courier New" w:hint="default"/>
+      </w:rPr>
+    </w:lvl>
+    <w:lvl w:ilvl="5" w:tplc="14090005" w:tentative="1">
+      <w:start w:val="1"/>
+      <w:numFmt w:val="bullet"/>
+      <w:lvlText w:val=""/>
+      <w:lvlJc w:val="left"/>
+      <w:pPr>
+        <w:ind w:left="4320" w:hanging="360"/>
+      </w:pPr>
+      <w:rPr>
+        <w:rFonts w:ascii="Wingdings" w:hAnsi="Wingdings" w:hint="default"/>
+      </w:rPr>
+    </w:lvl>
+    <w:lvl w:ilvl="6" w:tplc="14090001" w:tentative="1">
+      <w:start w:val="1"/>
+      <w:numFmt w:val="bullet"/>
+      <w:lvlText w:val=""/>
+      <w:lvlJc w:val="left"/>
+      <w:pPr>
+        <w:ind w:left="5040" w:hanging="360"/>
+      </w:pPr>
+      <w:rPr>
+        <w:rFonts w:ascii="Symbol" w:hAnsi="Symbol" w:hint="default"/>
+      </w:rPr>
+    </w:lvl>
+    <w:lvl w:ilvl="7" w:tplc="14090003" w:tentative="1">
+      <w:start w:val="1"/>
+      <w:numFmt w:val="bullet"/>
+      <w:lvlText w:val="o"/>
+      <w:lvlJc w:val="left"/>
+      <w:pPr>
+        <w:ind w:left="5760" w:hanging="360"/>
+      </w:pPr>
+      <w:rPr>
+        <w:rFonts w:ascii="Courier New" w:hAnsi="Courier New" w:cs="Courier New" w:hint="default"/>
+      </w:rPr>
+    </w:lvl>
+    <w:lvl w:ilvl="8" w:tplc="14090005" w:tentative="1">
+      <w:start w:val="1"/>
+      <w:numFmt w:val="bullet"/>
+      <w:lvlText w:val=""/>
+      <w:lvlJc w:val="left"/>
+      <w:pPr>
+        <w:ind w:left="6480" w:hanging="360"/>
+      </w:pPr>
+      <w:rPr>
+        <w:rFonts w:ascii="Wingdings" w:hAnsi="Wingdings" w:hint="default"/>
+      </w:rPr>
+    </w:lvl>
+  </w:abstractNum>
+  <w:abstractNum w:abstractNumId="16" w15:restartNumberingAfterBreak="0">
+    <w:nsid w:val="14412832"/>
+    <w:multiLevelType w:val="hybridMultilevel"/>
+    <w:tmpl w:val="1EC4BEE4"/>
+    <w:lvl w:ilvl="0" w:tplc="14090001">
+      <w:start w:val="1"/>
+      <w:numFmt w:val="bullet"/>
+      <w:lvlText w:val=""/>
+      <w:lvlJc w:val="left"/>
+      <w:pPr>
+        <w:ind w:left="720" w:hanging="360"/>
+      </w:pPr>
+      <w:rPr>
+        <w:rFonts w:ascii="Symbol" w:hAnsi="Symbol" w:hint="default"/>
+      </w:rPr>
+    </w:lvl>
+    <w:lvl w:ilvl="1" w:tplc="14090003" w:tentative="1">
+      <w:start w:val="1"/>
+      <w:numFmt w:val="bullet"/>
+      <w:lvlText w:val="o"/>
+      <w:lvlJc w:val="left"/>
+      <w:pPr>
+        <w:ind w:left="1440" w:hanging="360"/>
+      </w:pPr>
+      <w:rPr>
+        <w:rFonts w:ascii="Courier New" w:hAnsi="Courier New" w:cs="Courier New" w:hint="default"/>
+      </w:rPr>
+    </w:lvl>
+    <w:lvl w:ilvl="2" w:tplc="14090005" w:tentative="1">
+      <w:start w:val="1"/>
+      <w:numFmt w:val="bullet"/>
+      <w:lvlText w:val=""/>
+      <w:lvlJc w:val="left"/>
+      <w:pPr>
+        <w:ind w:left="2160" w:hanging="360"/>
+      </w:pPr>
+      <w:rPr>
+        <w:rFonts w:ascii="Wingdings" w:hAnsi="Wingdings" w:hint="default"/>
+      </w:rPr>
+    </w:lvl>
+    <w:lvl w:ilvl="3" w:tplc="14090001" w:tentative="1">
+      <w:start w:val="1"/>
+      <w:numFmt w:val="bullet"/>
+      <w:lvlText w:val=""/>
+      <w:lvlJc w:val="left"/>
+      <w:pPr>
+        <w:ind w:left="2880" w:hanging="360"/>
+      </w:pPr>
+      <w:rPr>
+        <w:rFonts w:ascii="Symbol" w:hAnsi="Symbol" w:hint="default"/>
+      </w:rPr>
+    </w:lvl>
+    <w:lvl w:ilvl="4" w:tplc="14090003" w:tentative="1">
+      <w:start w:val="1"/>
+      <w:numFmt w:val="bullet"/>
+      <w:lvlText w:val="o"/>
+      <w:lvlJc w:val="left"/>
+      <w:pPr>
+        <w:ind w:left="3600" w:hanging="360"/>
+      </w:pPr>
+      <w:rPr>
+        <w:rFonts w:ascii="Courier New" w:hAnsi="Courier New" w:cs="Courier New" w:hint="default"/>
+      </w:rPr>
+    </w:lvl>
+    <w:lvl w:ilvl="5" w:tplc="14090005" w:tentative="1">
+      <w:start w:val="1"/>
+      <w:numFmt w:val="bullet"/>
+      <w:lvlText w:val=""/>
+      <w:lvlJc w:val="left"/>
+      <w:pPr>
+        <w:ind w:left="4320" w:hanging="360"/>
+      </w:pPr>
+      <w:rPr>
+        <w:rFonts w:ascii="Wingdings" w:hAnsi="Wingdings" w:hint="default"/>
+      </w:rPr>
+    </w:lvl>
+    <w:lvl w:ilvl="6" w:tplc="14090001" w:tentative="1">
+      <w:start w:val="1"/>
+      <w:numFmt w:val="bullet"/>
+      <w:lvlText w:val=""/>
+      <w:lvlJc w:val="left"/>
+      <w:pPr>
+        <w:ind w:left="5040" w:hanging="360"/>
+      </w:pPr>
+      <w:rPr>
+        <w:rFonts w:ascii="Symbol" w:hAnsi="Symbol" w:hint="default"/>
+      </w:rPr>
+    </w:lvl>
+    <w:lvl w:ilvl="7" w:tplc="14090003" w:tentative="1">
+      <w:start w:val="1"/>
+      <w:numFmt w:val="bullet"/>
+      <w:lvlText w:val="o"/>
+      <w:lvlJc w:val="left"/>
+      <w:pPr>
+        <w:ind w:left="5760" w:hanging="360"/>
+      </w:pPr>
+      <w:rPr>
+        <w:rFonts w:ascii="Courier New" w:hAnsi="Courier New" w:cs="Courier New" w:hint="default"/>
+      </w:rPr>
+    </w:lvl>
+    <w:lvl w:ilvl="8" w:tplc="14090005" w:tentative="1">
+      <w:start w:val="1"/>
+      <w:numFmt w:val="bullet"/>
+      <w:lvlText w:val=""/>
+      <w:lvlJc w:val="left"/>
+      <w:pPr>
+        <w:ind w:left="6480" w:hanging="360"/>
+      </w:pPr>
+      <w:rPr>
+        <w:rFonts w:ascii="Wingdings" w:hAnsi="Wingdings" w:hint="default"/>
+      </w:rPr>
+    </w:lvl>
+  </w:abstractNum>
+  <w:abstractNum w:abstractNumId="17" w15:restartNumberingAfterBreak="0">
     <w:nsid w:val="154F1BD1"/>
     <w:multiLevelType w:val="multilevel"/>
     <w:tmpl w:val="0809001D"/>
@@ -959,7 +1903,7 @@
       </w:pPr>
     </w:lvl>
   </w:abstractNum>
-  <w:abstractNum w:abstractNumId="15" w15:restartNumberingAfterBreak="0">
+  <w:abstractNum w:abstractNumId="18" w15:restartNumberingAfterBreak="0">
     <w:nsid w:val="15F74F30"/>
     <w:multiLevelType w:val="multilevel"/>
     <w:tmpl w:val="553C48AA"/>
@@ -1100,7 +2044,7 @@
       </w:rPr>
     </w:lvl>
   </w:abstractNum>
-  <w:abstractNum w:abstractNumId="16" w15:restartNumberingAfterBreak="0">
+  <w:abstractNum w:abstractNumId="19" w15:restartNumberingAfterBreak="0">
     <w:nsid w:val="16795D2F"/>
     <w:multiLevelType w:val="multilevel"/>
     <w:tmpl w:val="EB6C1894"/>
@@ -1240,7 +2184,7 @@
       </w:rPr>
     </w:lvl>
   </w:abstractNum>
-  <w:abstractNum w:abstractNumId="17" w15:restartNumberingAfterBreak="0">
+  <w:abstractNum w:abstractNumId="20" w15:restartNumberingAfterBreak="0">
     <w:nsid w:val="16F61B59"/>
     <w:multiLevelType w:val="hybridMultilevel"/>
     <w:tmpl w:val="A5F89B50"/>
@@ -1353,7 +2297,7 @@
       </w:rPr>
     </w:lvl>
   </w:abstractNum>
-  <w:abstractNum w:abstractNumId="18" w15:restartNumberingAfterBreak="0">
+  <w:abstractNum w:abstractNumId="21" w15:restartNumberingAfterBreak="0">
     <w:nsid w:val="18C335B9"/>
     <w:multiLevelType w:val="hybridMultilevel"/>
     <w:tmpl w:val="E4DEDD90"/>
@@ -1466,7 +2410,7 @@
       </w:pPr>
     </w:lvl>
   </w:abstractNum>
-  <w:abstractNum w:abstractNumId="19" w15:restartNumberingAfterBreak="0">
+  <w:abstractNum w:abstractNumId="22" w15:restartNumberingAfterBreak="0">
     <w:nsid w:val="1C7C69D6"/>
     <w:multiLevelType w:val="multilevel"/>
     <w:tmpl w:val="4574EC1E"/>
@@ -1606,7 +2550,7 @@
       </w:rPr>
     </w:lvl>
   </w:abstractNum>
-  <w:abstractNum w:abstractNumId="20" w15:restartNumberingAfterBreak="0">
+  <w:abstractNum w:abstractNumId="23" w15:restartNumberingAfterBreak="0">
     <w:nsid w:val="1D9C18FA"/>
     <w:multiLevelType w:val="multilevel"/>
     <w:tmpl w:val="2286CD02"/>
@@ -1747,7 +2691,7 @@
       </w:rPr>
     </w:lvl>
   </w:abstractNum>
-  <w:abstractNum w:abstractNumId="21" w15:restartNumberingAfterBreak="0">
+  <w:abstractNum w:abstractNumId="24" w15:restartNumberingAfterBreak="0">
     <w:nsid w:val="1DCD7957"/>
     <w:multiLevelType w:val="multilevel"/>
     <w:tmpl w:val="0809001D"/>
@@ -1860,7 +2804,120 @@
       </w:pPr>
     </w:lvl>
   </w:abstractNum>
-  <w:abstractNum w:abstractNumId="22" w15:restartNumberingAfterBreak="0">
+  <w:abstractNum w:abstractNumId="25" w15:restartNumberingAfterBreak="0">
+    <w:nsid w:val="26AA01D1"/>
+    <w:multiLevelType w:val="hybridMultilevel"/>
+    <w:tmpl w:val="2740279E"/>
+    <w:lvl w:ilvl="0" w:tplc="14090001">
+      <w:start w:val="1"/>
+      <w:numFmt w:val="bullet"/>
+      <w:lvlText w:val=""/>
+      <w:lvlJc w:val="left"/>
+      <w:pPr>
+        <w:ind w:left="720" w:hanging="360"/>
+      </w:pPr>
+      <w:rPr>
+        <w:rFonts w:ascii="Symbol" w:hAnsi="Symbol" w:hint="default"/>
+      </w:rPr>
+    </w:lvl>
+    <w:lvl w:ilvl="1" w:tplc="14090003" w:tentative="1">
+      <w:start w:val="1"/>
+      <w:numFmt w:val="bullet"/>
+      <w:lvlText w:val="o"/>
+      <w:lvlJc w:val="left"/>
+      <w:pPr>
+        <w:ind w:left="1440" w:hanging="360"/>
+      </w:pPr>
+      <w:rPr>
+        <w:rFonts w:ascii="Courier New" w:hAnsi="Courier New" w:cs="Courier New" w:hint="default"/>
+      </w:rPr>
+    </w:lvl>
+    <w:lvl w:ilvl="2" w:tplc="14090005" w:tentative="1">
+      <w:start w:val="1"/>
+      <w:numFmt w:val="bullet"/>
+      <w:lvlText w:val=""/>
+      <w:lvlJc w:val="left"/>
+      <w:pPr>
+        <w:ind w:left="2160" w:hanging="360"/>
+      </w:pPr>
+      <w:rPr>
+        <w:rFonts w:ascii="Wingdings" w:hAnsi="Wingdings" w:hint="default"/>
+      </w:rPr>
+    </w:lvl>
+    <w:lvl w:ilvl="3" w:tplc="14090001" w:tentative="1">
+      <w:start w:val="1"/>
+      <w:numFmt w:val="bullet"/>
+      <w:lvlText w:val=""/>
+      <w:lvlJc w:val="left"/>
+      <w:pPr>
+        <w:ind w:left="2880" w:hanging="360"/>
+      </w:pPr>
+      <w:rPr>
+        <w:rFonts w:ascii="Symbol" w:hAnsi="Symbol" w:hint="default"/>
+      </w:rPr>
+    </w:lvl>
+    <w:lvl w:ilvl="4" w:tplc="14090003" w:tentative="1">
+      <w:start w:val="1"/>
+      <w:numFmt w:val="bullet"/>
+      <w:lvlText w:val="o"/>
+      <w:lvlJc w:val="left"/>
+      <w:pPr>
+        <w:ind w:left="3600" w:hanging="360"/>
+      </w:pPr>
+      <w:rPr>
+        <w:rFonts w:ascii="Courier New" w:hAnsi="Courier New" w:cs="Courier New" w:hint="default"/>
+      </w:rPr>
+    </w:lvl>
+    <w:lvl w:ilvl="5" w:tplc="14090005" w:tentative="1">
+      <w:start w:val="1"/>
+      <w:numFmt w:val="bullet"/>
+      <w:lvlText w:val=""/>
+      <w:lvlJc w:val="left"/>
+      <w:pPr>
+        <w:ind w:left="4320" w:hanging="360"/>
+      </w:pPr>
+      <w:rPr>
+        <w:rFonts w:ascii="Wingdings" w:hAnsi="Wingdings" w:hint="default"/>
+      </w:rPr>
+    </w:lvl>
+    <w:lvl w:ilvl="6" w:tplc="14090001" w:tentative="1">
+      <w:start w:val="1"/>
+      <w:numFmt w:val="bullet"/>
+      <w:lvlText w:val=""/>
+      <w:lvlJc w:val="left"/>
+      <w:pPr>
+        <w:ind w:left="5040" w:hanging="360"/>
+      </w:pPr>
+      <w:rPr>
+        <w:rFonts w:ascii="Symbol" w:hAnsi="Symbol" w:hint="default"/>
+      </w:rPr>
+    </w:lvl>
+    <w:lvl w:ilvl="7" w:tplc="14090003" w:tentative="1">
+      <w:start w:val="1"/>
+      <w:numFmt w:val="bullet"/>
+      <w:lvlText w:val="o"/>
+      <w:lvlJc w:val="left"/>
+      <w:pPr>
+        <w:ind w:left="5760" w:hanging="360"/>
+      </w:pPr>
+      <w:rPr>
+        <w:rFonts w:ascii="Courier New" w:hAnsi="Courier New" w:cs="Courier New" w:hint="default"/>
+      </w:rPr>
+    </w:lvl>
+    <w:lvl w:ilvl="8" w:tplc="14090005" w:tentative="1">
+      <w:start w:val="1"/>
+      <w:numFmt w:val="bullet"/>
+      <w:lvlText w:val=""/>
+      <w:lvlJc w:val="left"/>
+      <w:pPr>
+        <w:ind w:left="6480" w:hanging="360"/>
+      </w:pPr>
+      <w:rPr>
+        <w:rFonts w:ascii="Wingdings" w:hAnsi="Wingdings" w:hint="default"/>
+      </w:rPr>
+    </w:lvl>
+  </w:abstractNum>
+  <w:abstractNum w:abstractNumId="26" w15:restartNumberingAfterBreak="0">
     <w:nsid w:val="30C54556"/>
     <w:multiLevelType w:val="hybridMultilevel"/>
     <w:tmpl w:val="838E52BA"/>
@@ -1973,7 +3030,7 @@
       </w:rPr>
     </w:lvl>
   </w:abstractNum>
-  <w:abstractNum w:abstractNumId="23" w15:restartNumberingAfterBreak="0">
+  <w:abstractNum w:abstractNumId="27" w15:restartNumberingAfterBreak="0">
     <w:nsid w:val="3EC96C33"/>
     <w:multiLevelType w:val="hybridMultilevel"/>
     <w:tmpl w:val="59AEEE44"/>
@@ -2086,7 +3143,7 @@
       </w:rPr>
     </w:lvl>
   </w:abstractNum>
-  <w:abstractNum w:abstractNumId="24" w15:restartNumberingAfterBreak="0">
+  <w:abstractNum w:abstractNumId="28" w15:restartNumberingAfterBreak="0">
     <w:nsid w:val="46DE02C1"/>
     <w:multiLevelType w:val="multilevel"/>
     <w:tmpl w:val="B596DB9C"/>
@@ -2226,7 +3283,7 @@
       </w:rPr>
     </w:lvl>
   </w:abstractNum>
-  <w:abstractNum w:abstractNumId="25" w15:restartNumberingAfterBreak="0">
+  <w:abstractNum w:abstractNumId="29" w15:restartNumberingAfterBreak="0">
     <w:nsid w:val="49E52842"/>
     <w:multiLevelType w:val="multilevel"/>
     <w:tmpl w:val="0809001D"/>
@@ -2339,7 +3396,7 @@
       </w:pPr>
     </w:lvl>
   </w:abstractNum>
-  <w:abstractNum w:abstractNumId="26" w15:restartNumberingAfterBreak="0">
+  <w:abstractNum w:abstractNumId="30" w15:restartNumberingAfterBreak="0">
     <w:nsid w:val="4C6C7ED0"/>
     <w:multiLevelType w:val="multilevel"/>
     <w:tmpl w:val="0809001D"/>
@@ -2452,7 +3509,7 @@
       </w:pPr>
     </w:lvl>
   </w:abstractNum>
-  <w:abstractNum w:abstractNumId="27" w15:restartNumberingAfterBreak="0">
+  <w:abstractNum w:abstractNumId="31" w15:restartNumberingAfterBreak="0">
     <w:nsid w:val="4CFC351F"/>
     <w:multiLevelType w:val="hybridMultilevel"/>
     <w:tmpl w:val="8CE60038"/>
@@ -2592,7 +3649,7 @@
       </w:rPr>
     </w:lvl>
   </w:abstractNum>
-  <w:abstractNum w:abstractNumId="28" w15:restartNumberingAfterBreak="0">
+  <w:abstractNum w:abstractNumId="32" w15:restartNumberingAfterBreak="0">
     <w:nsid w:val="50F04D41"/>
     <w:multiLevelType w:val="hybridMultilevel"/>
     <w:tmpl w:val="ED488F4E"/>
@@ -2705,7 +3762,7 @@
       </w:rPr>
     </w:lvl>
   </w:abstractNum>
-  <w:abstractNum w:abstractNumId="29" w15:restartNumberingAfterBreak="0">
+  <w:abstractNum w:abstractNumId="33" w15:restartNumberingAfterBreak="0">
     <w:nsid w:val="58BC636A"/>
     <w:multiLevelType w:val="multilevel"/>
     <w:tmpl w:val="0809001D"/>
@@ -2818,7 +3875,7 @@
       </w:pPr>
     </w:lvl>
   </w:abstractNum>
-  <w:abstractNum w:abstractNumId="30" w15:restartNumberingAfterBreak="0">
+  <w:abstractNum w:abstractNumId="34" w15:restartNumberingAfterBreak="0">
     <w:nsid w:val="5E97187D"/>
     <w:multiLevelType w:val="multilevel"/>
     <w:tmpl w:val="4DAE9DB4"/>
@@ -2958,7 +4015,120 @@
       </w:rPr>
     </w:lvl>
   </w:abstractNum>
-  <w:abstractNum w:abstractNumId="31" w15:restartNumberingAfterBreak="0">
+  <w:abstractNum w:abstractNumId="35" w15:restartNumberingAfterBreak="0">
+    <w:nsid w:val="66483379"/>
+    <w:multiLevelType w:val="hybridMultilevel"/>
+    <w:tmpl w:val="E8B8963C"/>
+    <w:lvl w:ilvl="0" w:tplc="14090001">
+      <w:start w:val="1"/>
+      <w:numFmt w:val="bullet"/>
+      <w:lvlText w:val=""/>
+      <w:lvlJc w:val="left"/>
+      <w:pPr>
+        <w:ind w:left="720" w:hanging="360"/>
+      </w:pPr>
+      <w:rPr>
+        <w:rFonts w:ascii="Symbol" w:hAnsi="Symbol" w:hint="default"/>
+      </w:rPr>
+    </w:lvl>
+    <w:lvl w:ilvl="1" w:tplc="14090003">
+      <w:start w:val="1"/>
+      <w:numFmt w:val="bullet"/>
+      <w:lvlText w:val="o"/>
+      <w:lvlJc w:val="left"/>
+      <w:pPr>
+        <w:ind w:left="1440" w:hanging="360"/>
+      </w:pPr>
+      <w:rPr>
+        <w:rFonts w:ascii="Courier New" w:hAnsi="Courier New" w:cs="Courier New" w:hint="default"/>
+      </w:rPr>
+    </w:lvl>
+    <w:lvl w:ilvl="2" w:tplc="14090005" w:tentative="1">
+      <w:start w:val="1"/>
+      <w:numFmt w:val="bullet"/>
+      <w:lvlText w:val=""/>
+      <w:lvlJc w:val="left"/>
+      <w:pPr>
+        <w:ind w:left="2160" w:hanging="360"/>
+      </w:pPr>
+      <w:rPr>
+        <w:rFonts w:ascii="Wingdings" w:hAnsi="Wingdings" w:hint="default"/>
+      </w:rPr>
+    </w:lvl>
+    <w:lvl w:ilvl="3" w:tplc="14090001" w:tentative="1">
+      <w:start w:val="1"/>
+      <w:numFmt w:val="bullet"/>
+      <w:lvlText w:val=""/>
+      <w:lvlJc w:val="left"/>
+      <w:pPr>
+        <w:ind w:left="2880" w:hanging="360"/>
+      </w:pPr>
+      <w:rPr>
+        <w:rFonts w:ascii="Symbol" w:hAnsi="Symbol" w:hint="default"/>
+      </w:rPr>
+    </w:lvl>
+    <w:lvl w:ilvl="4" w:tplc="14090003" w:tentative="1">
+      <w:start w:val="1"/>
+      <w:numFmt w:val="bullet"/>
+      <w:lvlText w:val="o"/>
+      <w:lvlJc w:val="left"/>
+      <w:pPr>
+        <w:ind w:left="3600" w:hanging="360"/>
+      </w:pPr>
+      <w:rPr>
+        <w:rFonts w:ascii="Courier New" w:hAnsi="Courier New" w:cs="Courier New" w:hint="default"/>
+      </w:rPr>
+    </w:lvl>
+    <w:lvl w:ilvl="5" w:tplc="14090005" w:tentative="1">
+      <w:start w:val="1"/>
+      <w:numFmt w:val="bullet"/>
+      <w:lvlText w:val=""/>
+      <w:lvlJc w:val="left"/>
+      <w:pPr>
+        <w:ind w:left="4320" w:hanging="360"/>
+      </w:pPr>
+      <w:rPr>
+        <w:rFonts w:ascii="Wingdings" w:hAnsi="Wingdings" w:hint="default"/>
+      </w:rPr>
+    </w:lvl>
+    <w:lvl w:ilvl="6" w:tplc="14090001" w:tentative="1">
+      <w:start w:val="1"/>
+      <w:numFmt w:val="bullet"/>
+      <w:lvlText w:val=""/>
+      <w:lvlJc w:val="left"/>
+      <w:pPr>
+        <w:ind w:left="5040" w:hanging="360"/>
+      </w:pPr>
+      <w:rPr>
+        <w:rFonts w:ascii="Symbol" w:hAnsi="Symbol" w:hint="default"/>
+      </w:rPr>
+    </w:lvl>
+    <w:lvl w:ilvl="7" w:tplc="14090003" w:tentative="1">
+      <w:start w:val="1"/>
+      <w:numFmt w:val="bullet"/>
+      <w:lvlText w:val="o"/>
+      <w:lvlJc w:val="left"/>
+      <w:pPr>
+        <w:ind w:left="5760" w:hanging="360"/>
+      </w:pPr>
+      <w:rPr>
+        <w:rFonts w:ascii="Courier New" w:hAnsi="Courier New" w:cs="Courier New" w:hint="default"/>
+      </w:rPr>
+    </w:lvl>
+    <w:lvl w:ilvl="8" w:tplc="14090005" w:tentative="1">
+      <w:start w:val="1"/>
+      <w:numFmt w:val="bullet"/>
+      <w:lvlText w:val=""/>
+      <w:lvlJc w:val="left"/>
+      <w:pPr>
+        <w:ind w:left="6480" w:hanging="360"/>
+      </w:pPr>
+      <w:rPr>
+        <w:rFonts w:ascii="Wingdings" w:hAnsi="Wingdings" w:hint="default"/>
+      </w:rPr>
+    </w:lvl>
+  </w:abstractNum>
+  <w:abstractNum w:abstractNumId="36" w15:restartNumberingAfterBreak="0">
     <w:nsid w:val="680D1A3C"/>
     <w:multiLevelType w:val="hybridMultilevel"/>
     <w:tmpl w:val="553C48AA"/>
@@ -3098,7 +4268,7 @@
       </w:rPr>
     </w:lvl>
   </w:abstractNum>
-  <w:abstractNum w:abstractNumId="32" w15:restartNumberingAfterBreak="0">
+  <w:abstractNum w:abstractNumId="37" w15:restartNumberingAfterBreak="0">
     <w:nsid w:val="71B50CFB"/>
     <w:multiLevelType w:val="hybridMultilevel"/>
     <w:tmpl w:val="47306412"/>
@@ -3211,7 +4381,7 @@
       </w:rPr>
     </w:lvl>
   </w:abstractNum>
-  <w:abstractNum w:abstractNumId="33" w15:restartNumberingAfterBreak="0">
+  <w:abstractNum w:abstractNumId="38" w15:restartNumberingAfterBreak="0">
     <w:nsid w:val="76C35B23"/>
     <w:multiLevelType w:val="hybridMultilevel"/>
     <w:tmpl w:val="517A2126"/>
@@ -3351,7 +4521,7 @@
       </w:rPr>
     </w:lvl>
   </w:abstractNum>
-  <w:abstractNum w:abstractNumId="34" w15:restartNumberingAfterBreak="0">
+  <w:abstractNum w:abstractNumId="39" w15:restartNumberingAfterBreak="0">
     <w:nsid w:val="78214CAD"/>
     <w:multiLevelType w:val="multilevel"/>
     <w:tmpl w:val="0809001D"/>
@@ -3464,7 +4634,7 @@
       </w:pPr>
     </w:lvl>
   </w:abstractNum>
-  <w:abstractNum w:abstractNumId="35" w15:restartNumberingAfterBreak="0">
+  <w:abstractNum w:abstractNumId="40" w15:restartNumberingAfterBreak="0">
     <w:nsid w:val="7883092A"/>
     <w:multiLevelType w:val="hybridMultilevel"/>
     <w:tmpl w:val="946C6216"/>
@@ -3580,7 +4750,7 @@
       </w:pPr>
     </w:lvl>
   </w:abstractNum>
-  <w:abstractNum w:abstractNumId="36" w15:restartNumberingAfterBreak="0">
+  <w:abstractNum w:abstractNumId="41" w15:restartNumberingAfterBreak="0">
     <w:nsid w:val="7A9B5245"/>
     <w:multiLevelType w:val="multilevel"/>
     <w:tmpl w:val="09C638AE"/>
@@ -3729,7 +4899,7 @@
       </w:rPr>
     </w:lvl>
   </w:abstractNum>
-  <w:abstractNum w:abstractNumId="37" w15:restartNumberingAfterBreak="0">
+  <w:abstractNum w:abstractNumId="42" w15:restartNumberingAfterBreak="0">
     <w:nsid w:val="7B885653"/>
     <w:multiLevelType w:val="multilevel"/>
     <w:tmpl w:val="0809001D"/>
@@ -3843,37 +5013,37 @@
     </w:lvl>
   </w:abstractNum>
   <w:num w:numId="1">
-    <w:abstractNumId w:val="10"/>
+    <w:abstractNumId w:val="11"/>
   </w:num>
   <w:num w:numId="2">
+    <w:abstractNumId w:val="21"/>
+  </w:num>
+  <w:num w:numId="3">
+    <w:abstractNumId w:val="19"/>
+  </w:num>
+  <w:num w:numId="4">
+    <w:abstractNumId w:val="23"/>
+  </w:num>
+  <w:num w:numId="5">
+    <w:abstractNumId w:val="31"/>
+  </w:num>
+  <w:num w:numId="6">
+    <w:abstractNumId w:val="36"/>
+  </w:num>
+  <w:num w:numId="7">
     <w:abstractNumId w:val="18"/>
   </w:num>
-  <w:num w:numId="3">
-    <w:abstractNumId w:val="16"/>
-  </w:num>
-  <w:num w:numId="4">
-    <w:abstractNumId w:val="20"/>
-  </w:num>
-  <w:num w:numId="5">
-    <w:abstractNumId w:val="27"/>
-  </w:num>
-  <w:num w:numId="6">
-    <w:abstractNumId w:val="31"/>
-  </w:num>
-  <w:num w:numId="7">
-    <w:abstractNumId w:val="15"/>
-  </w:num>
   <w:num w:numId="8">
-    <w:abstractNumId w:val="33"/>
+    <w:abstractNumId w:val="38"/>
   </w:num>
   <w:num w:numId="9">
-    <w:abstractNumId w:val="35"/>
+    <w:abstractNumId w:val="40"/>
   </w:num>
   <w:num w:numId="10">
-    <w:abstractNumId w:val="30"/>
+    <w:abstractNumId w:val="34"/>
   </w:num>
   <w:num w:numId="11">
-    <w:abstractNumId w:val="24"/>
+    <w:abstractNumId w:val="28"/>
   </w:num>
   <w:num w:numId="12">
     <w:abstractNumId w:val="9"/>
@@ -3906,55 +5076,70 @@
     <w:abstractNumId w:val="0"/>
   </w:num>
   <w:num w:numId="22">
+    <w:abstractNumId w:val="13"/>
+  </w:num>
+  <w:num w:numId="23">
+    <w:abstractNumId w:val="41"/>
+  </w:num>
+  <w:num w:numId="24">
+    <w:abstractNumId w:val="22"/>
+  </w:num>
+  <w:num w:numId="25">
+    <w:abstractNumId w:val="29"/>
+  </w:num>
+  <w:num w:numId="26">
+    <w:abstractNumId w:val="39"/>
+  </w:num>
+  <w:num w:numId="27">
+    <w:abstractNumId w:val="24"/>
+  </w:num>
+  <w:num w:numId="28">
+    <w:abstractNumId w:val="30"/>
+  </w:num>
+  <w:num w:numId="29">
+    <w:abstractNumId w:val="42"/>
+  </w:num>
+  <w:num w:numId="30">
+    <w:abstractNumId w:val="17"/>
+  </w:num>
+  <w:num w:numId="31">
+    <w:abstractNumId w:val="33"/>
+  </w:num>
+  <w:num w:numId="32">
+    <w:abstractNumId w:val="27"/>
+  </w:num>
+  <w:num w:numId="33">
+    <w:abstractNumId w:val="37"/>
+  </w:num>
+  <w:num w:numId="34">
+    <w:abstractNumId w:val="20"/>
+  </w:num>
+  <w:num w:numId="35">
+    <w:abstractNumId w:val="14"/>
+  </w:num>
+  <w:num w:numId="36">
     <w:abstractNumId w:val="12"/>
   </w:num>
-  <w:num w:numId="23">
-    <w:abstractNumId w:val="36"/>
+  <w:num w:numId="37">
+    <w:abstractNumId w:val="32"/>
   </w:num>
-  <w:num w:numId="24">
-    <w:abstractNumId w:val="19"/>
+  <w:num w:numId="38">
+    <w:abstractNumId w:val="26"/>
   </w:num>
-  <w:num w:numId="25">
+  <w:num w:numId="39">
+    <w:abstractNumId w:val="16"/>
+  </w:num>
+  <w:num w:numId="40">
     <w:abstractNumId w:val="25"/>
   </w:num>
-  <w:num w:numId="26">
-    <w:abstractNumId w:val="34"/>
+  <w:num w:numId="41">
+    <w:abstractNumId w:val="10"/>
   </w:num>
-  <w:num w:numId="27">
-    <w:abstractNumId w:val="21"/>
+  <w:num w:numId="42">
+    <w:abstractNumId w:val="15"/>
   </w:num>
-  <w:num w:numId="28">
-    <w:abstractNumId w:val="26"/>
-  </w:num>
-  <w:num w:numId="29">
-    <w:abstractNumId w:val="37"/>
-  </w:num>
-  <w:num w:numId="30">
-    <w:abstractNumId w:val="14"/>
-  </w:num>
-  <w:num w:numId="31">
-    <w:abstractNumId w:val="29"/>
-  </w:num>
-  <w:num w:numId="32">
-    <w:abstractNumId w:val="23"/>
-  </w:num>
-  <w:num w:numId="33">
-    <w:abstractNumId w:val="32"/>
-  </w:num>
-  <w:num w:numId="34">
-    <w:abstractNumId w:val="17"/>
-  </w:num>
-  <w:num w:numId="35">
-    <w:abstractNumId w:val="13"/>
-  </w:num>
-  <w:num w:numId="36">
-    <w:abstractNumId w:val="11"/>
-  </w:num>
-  <w:num w:numId="37">
-    <w:abstractNumId w:val="28"/>
-  </w:num>
-  <w:num w:numId="38">
-    <w:abstractNumId w:val="22"/>
+  <w:num w:numId="43">
+    <w:abstractNumId w:val="35"/>
   </w:num>
   <w:numIdMacAtCleanup w:val="9"/>
 </w:numbering>

</xml_diff>